<commit_message>
Added Calendar (for months only)
</commit_message>
<xml_diff>
--- a/tempImages/LvivEvent.docx
+++ b/tempImages/LvivEvent.docx
@@ -71,21 +71,7 @@
             <w:rStyle w:val="Hyperlink"/>
             <w:lang w:val="en-US"/>
           </w:rPr>
-          <w:t>Login &amp; R</w:t>
-        </w:r>
-        <w:r>
-          <w:rPr>
-            <w:rStyle w:val="Hyperlink"/>
-            <w:lang w:val="en-US"/>
-          </w:rPr>
-          <w:t>e</w:t>
-        </w:r>
-        <w:r>
-          <w:rPr>
-            <w:rStyle w:val="Hyperlink"/>
-            <w:lang w:val="en-US"/>
-          </w:rPr>
-          <w:t>gister</w:t>
+          <w:t>Login &amp; Register</w:t>
         </w:r>
       </w:hyperlink>
     </w:p>
@@ -166,21 +152,7 @@
             <w:rStyle w:val="Hyperlink"/>
             <w:lang w:val="en-US"/>
           </w:rPr>
-          <w:t>Ev</w:t>
-        </w:r>
-        <w:r>
-          <w:rPr>
-            <w:rStyle w:val="Hyperlink"/>
-            <w:lang w:val="en-US"/>
-          </w:rPr>
-          <w:t>e</w:t>
-        </w:r>
-        <w:r>
-          <w:rPr>
-            <w:rStyle w:val="Hyperlink"/>
-            <w:lang w:val="en-US"/>
-          </w:rPr>
-          <w:t>nt</w:t>
+          <w:t>Event</w:t>
         </w:r>
       </w:hyperlink>
     </w:p>
@@ -465,14 +437,30 @@
           <w:color w:val="A6A6A6" w:themeColor="background1" w:themeShade="A6"/>
           <w:lang w:val="en-US"/>
         </w:rPr>
-        <w:t>About L</w:t>
-      </w:r>
+        <w:t xml:space="preserve">About </w:t>
+      </w:r>
+      <w:proofErr w:type="spellStart"/>
       <w:r>
         <w:rPr>
           <w:color w:val="A6A6A6" w:themeColor="background1" w:themeShade="A6"/>
           <w:lang w:val="en-US"/>
         </w:rPr>
-        <w:t>viv (info, detailed map with hotels, sales)</w:t>
+        <w:t>L</w:t>
+      </w:r>
+      <w:r>
+        <w:rPr>
+          <w:color w:val="A6A6A6" w:themeColor="background1" w:themeShade="A6"/>
+          <w:lang w:val="en-US"/>
+        </w:rPr>
+        <w:t>viv</w:t>
+      </w:r>
+      <w:proofErr w:type="spellEnd"/>
+      <w:r>
+        <w:rPr>
+          <w:color w:val="A6A6A6" w:themeColor="background1" w:themeShade="A6"/>
+          <w:lang w:val="en-US"/>
+        </w:rPr>
+        <w:t xml:space="preserve"> (info, detailed map with hotels, sales)</w:t>
       </w:r>
     </w:p>
     <w:p>
@@ -531,23 +519,7 @@
             <w:u w:val="none"/>
             <w:lang w:val="en-US"/>
           </w:rPr>
-          <w:t>Pictures</w:t>
-        </w:r>
-        <w:r>
-          <w:rPr>
-            <w:rStyle w:val="Hyperlink"/>
-            <w:u w:val="none"/>
-            <w:lang w:val="en-US"/>
-          </w:rPr>
-          <w:t xml:space="preserve"> </w:t>
-        </w:r>
-        <w:r>
-          <w:rPr>
-            <w:rStyle w:val="Hyperlink"/>
-            <w:u w:val="none"/>
-            <w:lang w:val="en-US"/>
-          </w:rPr>
-          <w:t>(If some oles’ doesn’t want to look on the code</w:t>
+          <w:t>Pictures (If some oles’ doesn’t want to look on the code</w:t>
         </w:r>
         <w:r>
           <w:rPr>
@@ -712,23 +684,7 @@
             <w:rFonts w:cstheme="minorHAnsi"/>
             <w:lang w:val="en-US"/>
           </w:rPr>
-          <w:t>(pi</w:t>
-        </w:r>
-        <w:r>
-          <w:rPr>
-            <w:rStyle w:val="Hyperlink"/>
-            <w:rFonts w:cstheme="minorHAnsi"/>
-            <w:lang w:val="en-US"/>
-          </w:rPr>
-          <w:t>c</w:t>
-        </w:r>
-        <w:r>
-          <w:rPr>
-            <w:rStyle w:val="Hyperlink"/>
-            <w:rFonts w:cstheme="minorHAnsi"/>
-            <w:lang w:val="en-US"/>
-          </w:rPr>
-          <w:t>s)</w:t>
+          <w:t>(pics)</w:t>
         </w:r>
       </w:hyperlink>
     </w:p>
@@ -785,7 +741,6 @@
         <w:rPr>
           <w:lang w:val="en-US"/>
         </w:rPr>
-        <w:lastRenderedPageBreak/>
         <w:t>Show events</w:t>
       </w:r>
     </w:p>
@@ -855,11 +810,19 @@
         </w:rPr>
         <w:t xml:space="preserve">Event Description Page (Name, Image, </w:t>
       </w:r>
-      <w:r>
-        <w:rPr>
-          <w:lang w:val="en-US"/>
-        </w:rPr>
-        <w:t>Organisator, Start &amp; End datetime, Description)</w:t>
+      <w:proofErr w:type="spellStart"/>
+      <w:r>
+        <w:rPr>
+          <w:lang w:val="en-US"/>
+        </w:rPr>
+        <w:t>Organisator</w:t>
+      </w:r>
+      <w:proofErr w:type="spellEnd"/>
+      <w:r>
+        <w:rPr>
+          <w:lang w:val="en-US"/>
+        </w:rPr>
+        <w:t>, Start &amp; End datetime, Description)</w:t>
       </w:r>
     </w:p>
     <w:p>
@@ -919,7 +882,23 @@
           <w:color w:val="00B050"/>
           <w:lang w:val="en-US"/>
         </w:rPr>
-        <w:t>Additional Information Pages (Transfer, Contacts, Files, Funding &amp; Organisation)</w:t>
+        <w:t xml:space="preserve">Additional Information Pages (Transfer, Contacts, Files, Funding &amp; </w:t>
+      </w:r>
+      <w:proofErr w:type="spellStart"/>
+      <w:r>
+        <w:rPr>
+          <w:color w:val="00B050"/>
+          <w:lang w:val="en-US"/>
+        </w:rPr>
+        <w:t>Organisation</w:t>
+      </w:r>
+      <w:proofErr w:type="spellEnd"/>
+      <w:r>
+        <w:rPr>
+          <w:color w:val="00B050"/>
+          <w:lang w:val="en-US"/>
+        </w:rPr>
+        <w:t>)</w:t>
       </w:r>
     </w:p>
     <w:p>
@@ -959,8 +938,33 @@
           <w:color w:val="00B050"/>
           <w:lang w:val="en-US"/>
         </w:rPr>
-        <w:t>Display links with information about people inside the app (speekers, funding, etc. )</w:t>
-      </w:r>
+        <w:t>Display links with information about people inside the app (</w:t>
+      </w:r>
+      <w:proofErr w:type="spellStart"/>
+      <w:r>
+        <w:rPr>
+          <w:color w:val="00B050"/>
+          <w:lang w:val="en-US"/>
+        </w:rPr>
+        <w:t>speekers</w:t>
+      </w:r>
+      <w:proofErr w:type="spellEnd"/>
+      <w:r>
+        <w:rPr>
+          <w:color w:val="00B050"/>
+          <w:lang w:val="en-US"/>
+        </w:rPr>
+        <w:t xml:space="preserve">, funding, </w:t>
+      </w:r>
+      <w:proofErr w:type="gramStart"/>
+      <w:r>
+        <w:rPr>
+          <w:color w:val="00B050"/>
+          <w:lang w:val="en-US"/>
+        </w:rPr>
+        <w:t>etc. )</w:t>
+      </w:r>
+      <w:proofErr w:type="gramEnd"/>
     </w:p>
     <w:p>
       <w:pPr>
@@ -1199,7 +1203,23 @@
           <w:color w:val="A6A6A6" w:themeColor="background1" w:themeShade="A6"/>
           <w:lang w:val="en-US"/>
         </w:rPr>
-        <w:t>: organisator, administrator(moderator), volunteers</w:t>
+        <w:t xml:space="preserve">: </w:t>
+      </w:r>
+      <w:proofErr w:type="spellStart"/>
+      <w:r>
+        <w:rPr>
+          <w:color w:val="A6A6A6" w:themeColor="background1" w:themeShade="A6"/>
+          <w:lang w:val="en-US"/>
+        </w:rPr>
+        <w:t>organisator</w:t>
+      </w:r>
+      <w:proofErr w:type="spellEnd"/>
+      <w:r>
+        <w:rPr>
+          <w:color w:val="A6A6A6" w:themeColor="background1" w:themeShade="A6"/>
+          <w:lang w:val="en-US"/>
+        </w:rPr>
+        <w:t>, administrator(moderator), volunteers</w:t>
       </w:r>
     </w:p>
     <w:p>
@@ -1228,6 +1248,7 @@
         <w:rPr>
           <w:lang w:val="en-US"/>
         </w:rPr>
+        <w:lastRenderedPageBreak/>
         <w:t>Profile</w:t>
       </w:r>
     </w:p>
@@ -1644,6 +1665,7 @@
         <w:rPr>
           <w:lang w:val="en-US"/>
         </w:rPr>
+        <w:lastRenderedPageBreak/>
         <w:t>Back-End</w:t>
       </w:r>
     </w:p>
@@ -1726,7 +1748,51 @@
               <w:rPr>
                 <w:lang w:val="en-US"/>
               </w:rPr>
-              <w:t>not null, nextval(‘users_id_seq’::regclass), primary key</w:t>
+              <w:t xml:space="preserve">not null, </w:t>
+            </w:r>
+            <w:proofErr w:type="spellStart"/>
+            <w:r>
+              <w:rPr>
+                <w:lang w:val="en-US"/>
+              </w:rPr>
+              <w:t>nextval</w:t>
+            </w:r>
+            <w:proofErr w:type="spellEnd"/>
+            <w:r>
+              <w:rPr>
+                <w:lang w:val="en-US"/>
+              </w:rPr>
+              <w:t>(‘</w:t>
+            </w:r>
+            <w:proofErr w:type="spellStart"/>
+            <w:r>
+              <w:rPr>
+                <w:lang w:val="en-US"/>
+              </w:rPr>
+              <w:t>users_id_seq</w:t>
+            </w:r>
+            <w:proofErr w:type="spellEnd"/>
+            <w:proofErr w:type="gramStart"/>
+            <w:r>
+              <w:rPr>
+                <w:lang w:val="en-US"/>
+              </w:rPr>
+              <w:t>’::</w:t>
+            </w:r>
+            <w:proofErr w:type="spellStart"/>
+            <w:proofErr w:type="gramEnd"/>
+            <w:r>
+              <w:rPr>
+                <w:lang w:val="en-US"/>
+              </w:rPr>
+              <w:t>regclass</w:t>
+            </w:r>
+            <w:proofErr w:type="spellEnd"/>
+            <w:r>
+              <w:rPr>
+                <w:lang w:val="en-US"/>
+              </w:rPr>
+              <w:t>), primary key</w:t>
             </w:r>
           </w:p>
         </w:tc>
@@ -1764,7 +1830,21 @@
               <w:rPr>
                 <w:lang w:val="en-US"/>
               </w:rPr>
-              <w:t>character varying(128)</w:t>
+              <w:t xml:space="preserve">character </w:t>
+            </w:r>
+            <w:proofErr w:type="gramStart"/>
+            <w:r>
+              <w:rPr>
+                <w:lang w:val="en-US"/>
+              </w:rPr>
+              <w:t>varying(</w:t>
+            </w:r>
+            <w:proofErr w:type="gramEnd"/>
+            <w:r>
+              <w:rPr>
+                <w:lang w:val="en-US"/>
+              </w:rPr>
+              <w:t>128)</w:t>
             </w:r>
           </w:p>
         </w:tc>
@@ -1820,7 +1900,21 @@
               <w:rPr>
                 <w:lang w:val="en-US"/>
               </w:rPr>
-              <w:t>character varying(128)</w:t>
+              <w:t xml:space="preserve">character </w:t>
+            </w:r>
+            <w:proofErr w:type="gramStart"/>
+            <w:r>
+              <w:rPr>
+                <w:lang w:val="en-US"/>
+              </w:rPr>
+              <w:t>varying(</w:t>
+            </w:r>
+            <w:proofErr w:type="gramEnd"/>
+            <w:r>
+              <w:rPr>
+                <w:lang w:val="en-US"/>
+              </w:rPr>
+              <w:t>128)</w:t>
             </w:r>
           </w:p>
         </w:tc>
@@ -1854,12 +1948,14 @@
                 <w:lang w:val="en-US"/>
               </w:rPr>
             </w:pPr>
+            <w:proofErr w:type="spellStart"/>
             <w:r>
               <w:rPr>
                 <w:lang w:val="en-US"/>
               </w:rPr>
               <w:t>pw_hash</w:t>
             </w:r>
+            <w:proofErr w:type="spellEnd"/>
           </w:p>
         </w:tc>
         <w:tc>
@@ -1876,7 +1972,21 @@
               <w:rPr>
                 <w:lang w:val="en-US"/>
               </w:rPr>
-              <w:t>character varying(128)</w:t>
+              <w:t xml:space="preserve">character </w:t>
+            </w:r>
+            <w:proofErr w:type="gramStart"/>
+            <w:r>
+              <w:rPr>
+                <w:lang w:val="en-US"/>
+              </w:rPr>
+              <w:t>varying(</w:t>
+            </w:r>
+            <w:proofErr w:type="gramEnd"/>
+            <w:r>
+              <w:rPr>
+                <w:lang w:val="en-US"/>
+              </w:rPr>
+              <w:t>128)</w:t>
             </w:r>
           </w:p>
         </w:tc>
@@ -1904,12 +2014,14 @@
                 <w:lang w:val="en-US"/>
               </w:rPr>
             </w:pPr>
+            <w:proofErr w:type="spellStart"/>
             <w:r>
               <w:rPr>
                 <w:lang w:val="en-US"/>
               </w:rPr>
               <w:t>uuid</w:t>
             </w:r>
+            <w:proofErr w:type="spellEnd"/>
           </w:p>
         </w:tc>
         <w:tc>
@@ -1926,7 +2038,21 @@
               <w:rPr>
                 <w:lang w:val="en-US"/>
               </w:rPr>
-              <w:t>character varying(128)</w:t>
+              <w:t xml:space="preserve">character </w:t>
+            </w:r>
+            <w:proofErr w:type="gramStart"/>
+            <w:r>
+              <w:rPr>
+                <w:lang w:val="en-US"/>
+              </w:rPr>
+              <w:t>varying(</w:t>
+            </w:r>
+            <w:proofErr w:type="gramEnd"/>
+            <w:r>
+              <w:rPr>
+                <w:lang w:val="en-US"/>
+              </w:rPr>
+              <w:t>128)</w:t>
             </w:r>
           </w:p>
         </w:tc>
@@ -2036,7 +2162,51 @@
               <w:rPr>
                 <w:lang w:val="en-US"/>
               </w:rPr>
-              <w:t>not null, nextval(‘users_id_seq’::regclass), primary key</w:t>
+              <w:t xml:space="preserve">not null, </w:t>
+            </w:r>
+            <w:proofErr w:type="spellStart"/>
+            <w:r>
+              <w:rPr>
+                <w:lang w:val="en-US"/>
+              </w:rPr>
+              <w:t>nextval</w:t>
+            </w:r>
+            <w:proofErr w:type="spellEnd"/>
+            <w:r>
+              <w:rPr>
+                <w:lang w:val="en-US"/>
+              </w:rPr>
+              <w:t>(‘</w:t>
+            </w:r>
+            <w:proofErr w:type="spellStart"/>
+            <w:r>
+              <w:rPr>
+                <w:lang w:val="en-US"/>
+              </w:rPr>
+              <w:t>users_id_seq</w:t>
+            </w:r>
+            <w:proofErr w:type="spellEnd"/>
+            <w:proofErr w:type="gramStart"/>
+            <w:r>
+              <w:rPr>
+                <w:lang w:val="en-US"/>
+              </w:rPr>
+              <w:t>’::</w:t>
+            </w:r>
+            <w:proofErr w:type="spellStart"/>
+            <w:proofErr w:type="gramEnd"/>
+            <w:r>
+              <w:rPr>
+                <w:lang w:val="en-US"/>
+              </w:rPr>
+              <w:t>regclass</w:t>
+            </w:r>
+            <w:proofErr w:type="spellEnd"/>
+            <w:r>
+              <w:rPr>
+                <w:lang w:val="en-US"/>
+              </w:rPr>
+              <w:t>), primary key</w:t>
             </w:r>
           </w:p>
         </w:tc>
@@ -2074,7 +2244,21 @@
               <w:rPr>
                 <w:lang w:val="en-US"/>
               </w:rPr>
-              <w:t>character varying(128)</w:t>
+              <w:t xml:space="preserve">character </w:t>
+            </w:r>
+            <w:proofErr w:type="gramStart"/>
+            <w:r>
+              <w:rPr>
+                <w:lang w:val="en-US"/>
+              </w:rPr>
+              <w:t>varying(</w:t>
+            </w:r>
+            <w:proofErr w:type="gramEnd"/>
+            <w:r>
+              <w:rPr>
+                <w:lang w:val="en-US"/>
+              </w:rPr>
+              <w:t>128)</w:t>
             </w:r>
           </w:p>
         </w:tc>
@@ -2108,12 +2292,14 @@
                 <w:lang w:val="en-US"/>
               </w:rPr>
             </w:pPr>
+            <w:proofErr w:type="spellStart"/>
             <w:r>
               <w:rPr>
                 <w:lang w:val="en-US"/>
               </w:rPr>
               <w:t>startdate</w:t>
             </w:r>
+            <w:proofErr w:type="spellEnd"/>
           </w:p>
         </w:tc>
         <w:tc>
@@ -2158,12 +2344,14 @@
                 <w:lang w:val="en-US"/>
               </w:rPr>
             </w:pPr>
+            <w:proofErr w:type="spellStart"/>
             <w:r>
               <w:rPr>
                 <w:lang w:val="en-US"/>
               </w:rPr>
               <w:t>enddate</w:t>
             </w:r>
+            <w:proofErr w:type="spellEnd"/>
           </w:p>
         </w:tc>
         <w:tc>
@@ -2473,7 +2661,23 @@
           <w:color w:val="00B050"/>
           <w:lang w:val="en-US"/>
         </w:rPr>
-        <w:t>Add the organisator field</w:t>
+        <w:t xml:space="preserve">Add the </w:t>
+      </w:r>
+      <w:proofErr w:type="spellStart"/>
+      <w:r>
+        <w:rPr>
+          <w:color w:val="00B050"/>
+          <w:lang w:val="en-US"/>
+        </w:rPr>
+        <w:t>organisator</w:t>
+      </w:r>
+      <w:proofErr w:type="spellEnd"/>
+      <w:r>
+        <w:rPr>
+          <w:color w:val="00B050"/>
+          <w:lang w:val="en-US"/>
+        </w:rPr>
+        <w:t xml:space="preserve"> field</w:t>
       </w:r>
     </w:p>
     <w:p>
@@ -2513,7 +2717,39 @@
           <w:color w:val="00B050"/>
           <w:lang w:val="en-US"/>
         </w:rPr>
-        <w:t>Change address to 2 numbers: lat &amp; lng (from 0 to 360, precision up to 6 digits after floating point)</w:t>
+        <w:t xml:space="preserve">Change address to 2 numbers: </w:t>
+      </w:r>
+      <w:proofErr w:type="spellStart"/>
+      <w:r>
+        <w:rPr>
+          <w:color w:val="00B050"/>
+          <w:lang w:val="en-US"/>
+        </w:rPr>
+        <w:t>lat</w:t>
+      </w:r>
+      <w:proofErr w:type="spellEnd"/>
+      <w:r>
+        <w:rPr>
+          <w:color w:val="00B050"/>
+          <w:lang w:val="en-US"/>
+        </w:rPr>
+        <w:t xml:space="preserve"> &amp; </w:t>
+      </w:r>
+      <w:proofErr w:type="spellStart"/>
+      <w:r>
+        <w:rPr>
+          <w:color w:val="00B050"/>
+          <w:lang w:val="en-US"/>
+        </w:rPr>
+        <w:t>lng</w:t>
+      </w:r>
+      <w:proofErr w:type="spellEnd"/>
+      <w:r>
+        <w:rPr>
+          <w:color w:val="00B050"/>
+          <w:lang w:val="en-US"/>
+        </w:rPr>
+        <w:t xml:space="preserve"> (from 0 to 360, precision up to 6 digits after floating point)</w:t>
       </w:r>
     </w:p>
     <w:p>
@@ -2596,8 +2832,6 @@
         </w:rPr>
         <w:t>Remove transfer from table columns</w:t>
       </w:r>
-      <w:bookmarkStart w:id="14" w:name="_GoBack"/>
-      <w:bookmarkEnd w:id="14"/>
     </w:p>
     <w:p>
       <w:pPr>
@@ -2658,6 +2892,74 @@
         </w:rPr>
         <w:t>Find out if we need any other columns in the events table</w:t>
       </w:r>
+    </w:p>
+    <w:p>
+      <w:pPr>
+        <w:pStyle w:val="ListParagraph"/>
+        <w:numPr>
+          <w:ilvl w:val="0"/>
+          <w:numId w:val="24"/>
+        </w:numPr>
+        <w:rPr>
+          <w:color w:val="00B050"/>
+          <w:lang w:val="en-US"/>
+        </w:rPr>
+      </w:pPr>
+      <w:r>
+        <w:rPr>
+          <w:lang w:val="en-US"/>
+        </w:rPr>
+        <w:t xml:space="preserve">Consider adding the </w:t>
+      </w:r>
+      <w:proofErr w:type="spellStart"/>
+      <w:r>
+        <w:rPr>
+          <w:lang w:val="en-US"/>
+        </w:rPr>
+        <w:t>lastchanged</w:t>
+      </w:r>
+      <w:proofErr w:type="spellEnd"/>
+      <w:r>
+        <w:rPr>
+          <w:lang w:val="en-US"/>
+        </w:rPr>
+        <w:t xml:space="preserve"> column, for use when in offline mode</w:t>
+      </w:r>
+      <w:bookmarkStart w:id="14" w:name="_GoBack"/>
+      <w:bookmarkEnd w:id="14"/>
+    </w:p>
+    <w:p>
+      <w:pPr>
+        <w:pStyle w:val="ListParagraph"/>
+        <w:numPr>
+          <w:ilvl w:val="0"/>
+          <w:numId w:val="24"/>
+        </w:numPr>
+        <w:rPr>
+          <w:color w:val="00B050"/>
+          <w:lang w:val="en-US"/>
+        </w:rPr>
+      </w:pPr>
+      <w:r>
+        <w:rPr>
+          <w:lang w:val="en-US"/>
+        </w:rPr>
+        <w:t xml:space="preserve">Consider using xml instead of </w:t>
+      </w:r>
+      <w:proofErr w:type="spellStart"/>
+      <w:r>
+        <w:rPr>
+          <w:lang w:val="en-US"/>
+        </w:rPr>
+        <w:t>json</w:t>
+      </w:r>
+      <w:proofErr w:type="spellEnd"/>
+      <w:r>
+        <w:rPr>
+          <w:lang w:val="en-US"/>
+        </w:rPr>
+        <w:t xml:space="preserve"> when sending text-like information</w:t>
+      </w:r>
       <w:r>
         <w:rPr>
           <w:lang w:val="en-US"/>
@@ -2678,6 +2980,7 @@
         <w:rPr>
           <w:lang w:val="en-US"/>
         </w:rPr>
+        <w:lastRenderedPageBreak/>
         <w:t>Pictures</w:t>
       </w:r>
     </w:p>
@@ -2991,6 +3294,7 @@
         <w:rPr>
           <w:lang w:val="en-US"/>
         </w:rPr>
+        <w:lastRenderedPageBreak/>
         <w:t>Main Menu</w:t>
       </w:r>
     </w:p>
@@ -3329,6 +3633,7 @@
         <w:rPr>
           <w:lang w:val="en-US"/>
         </w:rPr>
+        <w:lastRenderedPageBreak/>
         <w:t>Event</w:t>
       </w:r>
     </w:p>
@@ -4930,7 +5235,7 @@
   <w:abstractNum w:abstractNumId="14" w15:restartNumberingAfterBreak="0">
     <w:nsid w:val="4CF801E8"/>
     <w:multiLevelType w:val="hybridMultilevel"/>
-    <w:tmpl w:val="C3D422FE"/>
+    <w:tmpl w:val="731A0E9C"/>
     <w:lvl w:ilvl="0" w:tplc="1432329A">
       <w:start w:val="1"/>
       <w:numFmt w:val="bullet"/>
@@ -7044,6 +7349,7 @@
   <w:style w:type="character" w:default="1" w:styleId="DefaultParagraphFont">
     <w:name w:val="Default Paragraph Font"/>
     <w:uiPriority w:val="1"/>
+    <w:semiHidden/>
     <w:unhideWhenUsed/>
   </w:style>
   <w:style w:type="table" w:default="1" w:styleId="TableNormal">

</xml_diff>